<commit_message>
Calculate Most used Language
</commit_message>
<xml_diff>
--- a/P4 Github Users Notes.docx
+++ b/P4 Github Users Notes.docx
@@ -4701,6 +4701,1908 @@
           <w:lang w:val="es-ES"/>
         </w:rPr>
       </w:pPr>
+      <w:proofErr w:type="spellStart"/>
+      <w:r>
+        <w:rPr>
+          <w:sz w:val="32"/>
+          <w:lang w:val="es-ES"/>
+        </w:rPr>
+        <w:t>Destructure</w:t>
+      </w:r>
+      <w:proofErr w:type="spellEnd"/>
+      <w:r>
+        <w:rPr>
+          <w:sz w:val="32"/>
+          <w:lang w:val="es-ES"/>
+        </w:rPr>
+        <w:t xml:space="preserve"> la Data en Info.js y Creamos un </w:t>
+      </w:r>
+      <w:proofErr w:type="spellStart"/>
+      <w:r>
+        <w:rPr>
+          <w:sz w:val="32"/>
+          <w:lang w:val="es-ES"/>
+        </w:rPr>
+        <w:t>Arr</w:t>
+      </w:r>
+      <w:r>
+        <w:rPr>
+          <w:sz w:val="32"/>
+          <w:lang w:val="es-ES"/>
+        </w:rPr>
+        <w:t>ay</w:t>
+      </w:r>
+      <w:proofErr w:type="spellEnd"/>
+      <w:r>
+        <w:rPr>
+          <w:sz w:val="32"/>
+          <w:lang w:val="es-ES"/>
+        </w:rPr>
+        <w:t xml:space="preserve">(ítems) con 3 </w:t>
+      </w:r>
+      <w:proofErr w:type="spellStart"/>
+      <w:r>
+        <w:rPr>
+          <w:sz w:val="32"/>
+          <w:lang w:val="es-ES"/>
+        </w:rPr>
+        <w:t>objects</w:t>
+      </w:r>
+      <w:proofErr w:type="spellEnd"/>
+      <w:r>
+        <w:rPr>
+          <w:sz w:val="32"/>
+          <w:lang w:val="es-ES"/>
+        </w:rPr>
+        <w:t xml:space="preserve"> con dicha data. </w:t>
+      </w:r>
+    </w:p>
+    <w:p>
+      <w:pPr>
+        <w:pStyle w:val="Prrafodelista"/>
+        <w:rPr>
+          <w:sz w:val="32"/>
+          <w:lang w:val="es-ES"/>
+        </w:rPr>
+      </w:pPr>
+      <w:proofErr w:type="spellStart"/>
+      <w:r>
+        <w:rPr>
+          <w:sz w:val="32"/>
+          <w:lang w:val="es-ES"/>
+        </w:rPr>
+        <w:t>Destructuramos</w:t>
+      </w:r>
+      <w:proofErr w:type="spellEnd"/>
+      <w:r>
+        <w:rPr>
+          <w:sz w:val="32"/>
+          <w:lang w:val="es-ES"/>
+        </w:rPr>
+        <w:t xml:space="preserve"> dicho </w:t>
+      </w:r>
+      <w:proofErr w:type="spellStart"/>
+      <w:r>
+        <w:rPr>
+          <w:sz w:val="32"/>
+          <w:lang w:val="es-ES"/>
+        </w:rPr>
+        <w:t>Items</w:t>
+      </w:r>
+      <w:proofErr w:type="spellEnd"/>
+      <w:r>
+        <w:rPr>
+          <w:sz w:val="32"/>
+          <w:lang w:val="es-ES"/>
+        </w:rPr>
+        <w:t xml:space="preserve"> para obtener sus propiedades en una </w:t>
+      </w:r>
+      <w:proofErr w:type="spellStart"/>
+      <w:r>
+        <w:rPr>
+          <w:sz w:val="32"/>
+          <w:lang w:val="es-ES"/>
+        </w:rPr>
+        <w:t>Arrow</w:t>
+      </w:r>
+      <w:proofErr w:type="spellEnd"/>
+      <w:r>
+        <w:rPr>
+          <w:sz w:val="32"/>
+          <w:lang w:val="es-ES"/>
+        </w:rPr>
+        <w:t xml:space="preserve"> </w:t>
+      </w:r>
+      <w:proofErr w:type="spellStart"/>
+      <w:r>
+        <w:rPr>
+          <w:sz w:val="32"/>
+          <w:lang w:val="es-ES"/>
+        </w:rPr>
+        <w:t>Function</w:t>
+      </w:r>
+      <w:proofErr w:type="spellEnd"/>
+      <w:r>
+        <w:rPr>
+          <w:sz w:val="32"/>
+          <w:lang w:val="es-ES"/>
+        </w:rPr>
+        <w:t xml:space="preserve"> que nos devuelva un </w:t>
+      </w:r>
+      <w:proofErr w:type="spellStart"/>
+      <w:r>
+        <w:rPr>
+          <w:sz w:val="32"/>
+          <w:lang w:val="es-ES"/>
+        </w:rPr>
+        <w:t>Article</w:t>
+      </w:r>
+      <w:proofErr w:type="spellEnd"/>
+      <w:r>
+        <w:rPr>
+          <w:sz w:val="32"/>
+          <w:lang w:val="es-ES"/>
+        </w:rPr>
+        <w:t>:</w:t>
+      </w:r>
+    </w:p>
+    <w:p>
+      <w:pPr>
+        <w:shd w:val="clear" w:color="auto" w:fill="1E1E1E"/>
+        <w:spacing w:after="0" w:line="285" w:lineRule="atLeast"/>
+        <w:rPr>
+          <w:rFonts w:ascii="Consolas" w:eastAsia="Times New Roman" w:hAnsi="Consolas" w:cs="Times New Roman"/>
+          <w:color w:val="D4D4D4"/>
+          <w:sz w:val="21"/>
+          <w:szCs w:val="21"/>
+        </w:rPr>
+      </w:pPr>
+      <w:proofErr w:type="spellStart"/>
+      <w:proofErr w:type="gramStart"/>
+      <w:r>
+        <w:rPr>
+          <w:rFonts w:ascii="Consolas" w:eastAsia="Times New Roman" w:hAnsi="Consolas" w:cs="Times New Roman"/>
+          <w:color w:val="569CD6"/>
+          <w:sz w:val="21"/>
+          <w:szCs w:val="21"/>
+        </w:rPr>
+        <w:t>const</w:t>
+      </w:r>
+      <w:proofErr w:type="spellEnd"/>
+      <w:proofErr w:type="gramEnd"/>
+      <w:r>
+        <w:rPr>
+          <w:rFonts w:ascii="Consolas" w:eastAsia="Times New Roman" w:hAnsi="Consolas" w:cs="Times New Roman"/>
+          <w:color w:val="D4D4D4"/>
+          <w:sz w:val="21"/>
+          <w:szCs w:val="21"/>
+        </w:rPr>
+        <w:t> </w:t>
+      </w:r>
+      <w:r>
+        <w:rPr>
+          <w:rFonts w:ascii="Consolas" w:eastAsia="Times New Roman" w:hAnsi="Consolas" w:cs="Times New Roman"/>
+          <w:color w:val="DCDCAA"/>
+          <w:sz w:val="21"/>
+          <w:szCs w:val="21"/>
+        </w:rPr>
+        <w:t>Item</w:t>
+      </w:r>
+      <w:r>
+        <w:rPr>
+          <w:rFonts w:ascii="Consolas" w:eastAsia="Times New Roman" w:hAnsi="Consolas" w:cs="Times New Roman"/>
+          <w:color w:val="D4D4D4"/>
+          <w:sz w:val="21"/>
+          <w:szCs w:val="21"/>
+        </w:rPr>
+        <w:t> = ({ </w:t>
+      </w:r>
+      <w:r>
+        <w:rPr>
+          <w:rFonts w:ascii="Consolas" w:eastAsia="Times New Roman" w:hAnsi="Consolas" w:cs="Times New Roman"/>
+          <w:color w:val="9CDCFE"/>
+          <w:sz w:val="21"/>
+          <w:szCs w:val="21"/>
+        </w:rPr>
+        <w:t>icon</w:t>
+      </w:r>
+      <w:r>
+        <w:rPr>
+          <w:rFonts w:ascii="Consolas" w:eastAsia="Times New Roman" w:hAnsi="Consolas" w:cs="Times New Roman"/>
+          <w:color w:val="D4D4D4"/>
+          <w:sz w:val="21"/>
+          <w:szCs w:val="21"/>
+        </w:rPr>
+        <w:t>, </w:t>
+      </w:r>
+      <w:r>
+        <w:rPr>
+          <w:rFonts w:ascii="Consolas" w:eastAsia="Times New Roman" w:hAnsi="Consolas" w:cs="Times New Roman"/>
+          <w:color w:val="9CDCFE"/>
+          <w:sz w:val="21"/>
+          <w:szCs w:val="21"/>
+        </w:rPr>
+        <w:t>label</w:t>
+      </w:r>
+      <w:r>
+        <w:rPr>
+          <w:rFonts w:ascii="Consolas" w:eastAsia="Times New Roman" w:hAnsi="Consolas" w:cs="Times New Roman"/>
+          <w:color w:val="D4D4D4"/>
+          <w:sz w:val="21"/>
+          <w:szCs w:val="21"/>
+        </w:rPr>
+        <w:t>, </w:t>
+      </w:r>
+      <w:r>
+        <w:rPr>
+          <w:rFonts w:ascii="Consolas" w:eastAsia="Times New Roman" w:hAnsi="Consolas" w:cs="Times New Roman"/>
+          <w:color w:val="9CDCFE"/>
+          <w:sz w:val="21"/>
+          <w:szCs w:val="21"/>
+        </w:rPr>
+        <w:t>value</w:t>
+      </w:r>
+      <w:r>
+        <w:rPr>
+          <w:rFonts w:ascii="Consolas" w:eastAsia="Times New Roman" w:hAnsi="Consolas" w:cs="Times New Roman"/>
+          <w:color w:val="D4D4D4"/>
+          <w:sz w:val="21"/>
+          <w:szCs w:val="21"/>
+        </w:rPr>
+        <w:t>, </w:t>
+      </w:r>
+      <w:r>
+        <w:rPr>
+          <w:rFonts w:ascii="Consolas" w:eastAsia="Times New Roman" w:hAnsi="Consolas" w:cs="Times New Roman"/>
+          <w:color w:val="9CDCFE"/>
+          <w:sz w:val="21"/>
+          <w:szCs w:val="21"/>
+        </w:rPr>
+        <w:t>color</w:t>
+      </w:r>
+      <w:r>
+        <w:rPr>
+          <w:rFonts w:ascii="Consolas" w:eastAsia="Times New Roman" w:hAnsi="Consolas" w:cs="Times New Roman"/>
+          <w:color w:val="D4D4D4"/>
+          <w:sz w:val="21"/>
+          <w:szCs w:val="21"/>
+        </w:rPr>
+        <w:t> }) </w:t>
+      </w:r>
+      <w:r>
+        <w:rPr>
+          <w:rFonts w:ascii="Consolas" w:eastAsia="Times New Roman" w:hAnsi="Consolas" w:cs="Times New Roman"/>
+          <w:color w:val="569CD6"/>
+          <w:sz w:val="21"/>
+          <w:szCs w:val="21"/>
+        </w:rPr>
+        <w:t>=&gt;</w:t>
+      </w:r>
+      <w:r>
+        <w:rPr>
+          <w:rFonts w:ascii="Consolas" w:eastAsia="Times New Roman" w:hAnsi="Consolas" w:cs="Times New Roman"/>
+          <w:color w:val="D4D4D4"/>
+          <w:sz w:val="21"/>
+          <w:szCs w:val="21"/>
+        </w:rPr>
+        <w:t> {</w:t>
+      </w:r>
+    </w:p>
+    <w:p>
+      <w:pPr>
+        <w:shd w:val="clear" w:color="auto" w:fill="1E1E1E"/>
+        <w:spacing w:after="0" w:line="285" w:lineRule="atLeast"/>
+        <w:rPr>
+          <w:rFonts w:ascii="Consolas" w:eastAsia="Times New Roman" w:hAnsi="Consolas" w:cs="Times New Roman"/>
+          <w:color w:val="D4D4D4"/>
+          <w:sz w:val="21"/>
+          <w:szCs w:val="21"/>
+        </w:rPr>
+      </w:pPr>
+      <w:r>
+        <w:rPr>
+          <w:rFonts w:ascii="Consolas" w:eastAsia="Times New Roman" w:hAnsi="Consolas" w:cs="Times New Roman"/>
+          <w:color w:val="D4D4D4"/>
+          <w:sz w:val="21"/>
+          <w:szCs w:val="21"/>
+        </w:rPr>
+        <w:t>  </w:t>
+      </w:r>
+      <w:proofErr w:type="gramStart"/>
+      <w:r>
+        <w:rPr>
+          <w:rFonts w:ascii="Consolas" w:eastAsia="Times New Roman" w:hAnsi="Consolas" w:cs="Times New Roman"/>
+          <w:color w:val="C586C0"/>
+          <w:sz w:val="21"/>
+          <w:szCs w:val="21"/>
+        </w:rPr>
+        <w:t>return</w:t>
+      </w:r>
+      <w:proofErr w:type="gramEnd"/>
+      <w:r>
+        <w:rPr>
+          <w:rFonts w:ascii="Consolas" w:eastAsia="Times New Roman" w:hAnsi="Consolas" w:cs="Times New Roman"/>
+          <w:color w:val="D4D4D4"/>
+          <w:sz w:val="21"/>
+          <w:szCs w:val="21"/>
+        </w:rPr>
+        <w:t> (</w:t>
+      </w:r>
+    </w:p>
+    <w:p>
+      <w:pPr>
+        <w:shd w:val="clear" w:color="auto" w:fill="1E1E1E"/>
+        <w:spacing w:after="0" w:line="285" w:lineRule="atLeast"/>
+        <w:rPr>
+          <w:rFonts w:ascii="Consolas" w:eastAsia="Times New Roman" w:hAnsi="Consolas" w:cs="Times New Roman"/>
+          <w:color w:val="D4D4D4"/>
+          <w:sz w:val="21"/>
+          <w:szCs w:val="21"/>
+        </w:rPr>
+      </w:pPr>
+      <w:r>
+        <w:rPr>
+          <w:rFonts w:ascii="Consolas" w:eastAsia="Times New Roman" w:hAnsi="Consolas" w:cs="Times New Roman"/>
+          <w:color w:val="D4D4D4"/>
+          <w:sz w:val="21"/>
+          <w:szCs w:val="21"/>
+        </w:rPr>
+        <w:t>    </w:t>
+      </w:r>
+      <w:r>
+        <w:rPr>
+          <w:rFonts w:ascii="Consolas" w:eastAsia="Times New Roman" w:hAnsi="Consolas" w:cs="Times New Roman"/>
+          <w:color w:val="808080"/>
+          <w:sz w:val="21"/>
+          <w:szCs w:val="21"/>
+        </w:rPr>
+        <w:t>&lt;</w:t>
+      </w:r>
+      <w:r>
+        <w:rPr>
+          <w:rFonts w:ascii="Consolas" w:eastAsia="Times New Roman" w:hAnsi="Consolas" w:cs="Times New Roman"/>
+          <w:color w:val="569CD6"/>
+          <w:sz w:val="21"/>
+          <w:szCs w:val="21"/>
+        </w:rPr>
+        <w:t>article</w:t>
+      </w:r>
+      <w:r>
+        <w:rPr>
+          <w:rFonts w:ascii="Consolas" w:eastAsia="Times New Roman" w:hAnsi="Consolas" w:cs="Times New Roman"/>
+          <w:color w:val="D4D4D4"/>
+          <w:sz w:val="21"/>
+          <w:szCs w:val="21"/>
+        </w:rPr>
+        <w:t> </w:t>
+      </w:r>
+      <w:proofErr w:type="spellStart"/>
+      <w:r>
+        <w:rPr>
+          <w:rFonts w:ascii="Consolas" w:eastAsia="Times New Roman" w:hAnsi="Consolas" w:cs="Times New Roman"/>
+          <w:color w:val="9CDCFE"/>
+          <w:sz w:val="21"/>
+          <w:szCs w:val="21"/>
+        </w:rPr>
+        <w:t>className</w:t>
+      </w:r>
+      <w:proofErr w:type="spellEnd"/>
+      <w:r>
+        <w:rPr>
+          <w:rFonts w:ascii="Consolas" w:eastAsia="Times New Roman" w:hAnsi="Consolas" w:cs="Times New Roman"/>
+          <w:color w:val="D4D4D4"/>
+          <w:sz w:val="21"/>
+          <w:szCs w:val="21"/>
+        </w:rPr>
+        <w:t>=</w:t>
+      </w:r>
+      <w:r>
+        <w:rPr>
+          <w:rFonts w:ascii="Consolas" w:eastAsia="Times New Roman" w:hAnsi="Consolas" w:cs="Times New Roman"/>
+          <w:color w:val="CE9178"/>
+          <w:sz w:val="21"/>
+          <w:szCs w:val="21"/>
+        </w:rPr>
+        <w:t>'item'</w:t>
+      </w:r>
+      <w:r>
+        <w:rPr>
+          <w:rFonts w:ascii="Consolas" w:eastAsia="Times New Roman" w:hAnsi="Consolas" w:cs="Times New Roman"/>
+          <w:color w:val="808080"/>
+          <w:sz w:val="21"/>
+          <w:szCs w:val="21"/>
+        </w:rPr>
+        <w:t>&gt;</w:t>
+      </w:r>
+    </w:p>
+    <w:p>
+      <w:pPr>
+        <w:shd w:val="clear" w:color="auto" w:fill="1E1E1E"/>
+        <w:spacing w:after="0" w:line="285" w:lineRule="atLeast"/>
+        <w:rPr>
+          <w:rFonts w:ascii="Consolas" w:eastAsia="Times New Roman" w:hAnsi="Consolas" w:cs="Times New Roman"/>
+          <w:color w:val="D4D4D4"/>
+          <w:sz w:val="21"/>
+          <w:szCs w:val="21"/>
+        </w:rPr>
+      </w:pPr>
+      <w:r>
+        <w:rPr>
+          <w:rFonts w:ascii="Consolas" w:eastAsia="Times New Roman" w:hAnsi="Consolas" w:cs="Times New Roman"/>
+          <w:color w:val="D4D4D4"/>
+          <w:sz w:val="21"/>
+          <w:szCs w:val="21"/>
+        </w:rPr>
+        <w:t>      </w:t>
+      </w:r>
+      <w:r>
+        <w:rPr>
+          <w:rFonts w:ascii="Consolas" w:eastAsia="Times New Roman" w:hAnsi="Consolas" w:cs="Times New Roman"/>
+          <w:color w:val="808080"/>
+          <w:sz w:val="21"/>
+          <w:szCs w:val="21"/>
+        </w:rPr>
+        <w:t>&lt;</w:t>
+      </w:r>
+      <w:r>
+        <w:rPr>
+          <w:rFonts w:ascii="Consolas" w:eastAsia="Times New Roman" w:hAnsi="Consolas" w:cs="Times New Roman"/>
+          <w:color w:val="569CD6"/>
+          <w:sz w:val="21"/>
+          <w:szCs w:val="21"/>
+        </w:rPr>
+        <w:t>span</w:t>
+      </w:r>
+      <w:r>
+        <w:rPr>
+          <w:rFonts w:ascii="Consolas" w:eastAsia="Times New Roman" w:hAnsi="Consolas" w:cs="Times New Roman"/>
+          <w:color w:val="D4D4D4"/>
+          <w:sz w:val="21"/>
+          <w:szCs w:val="21"/>
+        </w:rPr>
+        <w:t> </w:t>
+      </w:r>
+      <w:proofErr w:type="spellStart"/>
+      <w:r>
+        <w:rPr>
+          <w:rFonts w:ascii="Consolas" w:eastAsia="Times New Roman" w:hAnsi="Consolas" w:cs="Times New Roman"/>
+          <w:color w:val="9CDCFE"/>
+          <w:sz w:val="21"/>
+          <w:szCs w:val="21"/>
+        </w:rPr>
+        <w:t>className</w:t>
+      </w:r>
+      <w:proofErr w:type="spellEnd"/>
+      <w:proofErr w:type="gramStart"/>
+      <w:r>
+        <w:rPr>
+          <w:rFonts w:ascii="Consolas" w:eastAsia="Times New Roman" w:hAnsi="Consolas" w:cs="Times New Roman"/>
+          <w:color w:val="D4D4D4"/>
+          <w:sz w:val="21"/>
+          <w:szCs w:val="21"/>
+        </w:rPr>
+        <w:t>=</w:t>
+      </w:r>
+      <w:r>
+        <w:rPr>
+          <w:rFonts w:ascii="Consolas" w:eastAsia="Times New Roman" w:hAnsi="Consolas" w:cs="Times New Roman"/>
+          <w:color w:val="569CD6"/>
+          <w:sz w:val="21"/>
+          <w:szCs w:val="21"/>
+        </w:rPr>
+        <w:t>{</w:t>
+      </w:r>
+      <w:proofErr w:type="gramEnd"/>
+      <w:r>
+        <w:rPr>
+          <w:rFonts w:ascii="Consolas" w:eastAsia="Times New Roman" w:hAnsi="Consolas" w:cs="Times New Roman"/>
+          <w:color w:val="9CDCFE"/>
+          <w:sz w:val="21"/>
+          <w:szCs w:val="21"/>
+        </w:rPr>
+        <w:t>color</w:t>
+      </w:r>
+      <w:r>
+        <w:rPr>
+          <w:rFonts w:ascii="Consolas" w:eastAsia="Times New Roman" w:hAnsi="Consolas" w:cs="Times New Roman"/>
+          <w:color w:val="569CD6"/>
+          <w:sz w:val="21"/>
+          <w:szCs w:val="21"/>
+        </w:rPr>
+        <w:t>}</w:t>
+      </w:r>
+      <w:r>
+        <w:rPr>
+          <w:rFonts w:ascii="Consolas" w:eastAsia="Times New Roman" w:hAnsi="Consolas" w:cs="Times New Roman"/>
+          <w:color w:val="808080"/>
+          <w:sz w:val="21"/>
+          <w:szCs w:val="21"/>
+        </w:rPr>
+        <w:t>&gt;</w:t>
+      </w:r>
+      <w:r>
+        <w:rPr>
+          <w:rFonts w:ascii="Consolas" w:eastAsia="Times New Roman" w:hAnsi="Consolas" w:cs="Times New Roman"/>
+          <w:color w:val="569CD6"/>
+          <w:sz w:val="21"/>
+          <w:szCs w:val="21"/>
+        </w:rPr>
+        <w:t>{</w:t>
+      </w:r>
+      <w:r>
+        <w:rPr>
+          <w:rFonts w:ascii="Consolas" w:eastAsia="Times New Roman" w:hAnsi="Consolas" w:cs="Times New Roman"/>
+          <w:color w:val="9CDCFE"/>
+          <w:sz w:val="21"/>
+          <w:szCs w:val="21"/>
+        </w:rPr>
+        <w:t>icon</w:t>
+      </w:r>
+      <w:r>
+        <w:rPr>
+          <w:rFonts w:ascii="Consolas" w:eastAsia="Times New Roman" w:hAnsi="Consolas" w:cs="Times New Roman"/>
+          <w:color w:val="569CD6"/>
+          <w:sz w:val="21"/>
+          <w:szCs w:val="21"/>
+        </w:rPr>
+        <w:t>}</w:t>
+      </w:r>
+      <w:r>
+        <w:rPr>
+          <w:rFonts w:ascii="Consolas" w:eastAsia="Times New Roman" w:hAnsi="Consolas" w:cs="Times New Roman"/>
+          <w:color w:val="808080"/>
+          <w:sz w:val="21"/>
+          <w:szCs w:val="21"/>
+        </w:rPr>
+        <w:t>&lt;/</w:t>
+      </w:r>
+      <w:r>
+        <w:rPr>
+          <w:rFonts w:ascii="Consolas" w:eastAsia="Times New Roman" w:hAnsi="Consolas" w:cs="Times New Roman"/>
+          <w:color w:val="569CD6"/>
+          <w:sz w:val="21"/>
+          <w:szCs w:val="21"/>
+        </w:rPr>
+        <w:t>span</w:t>
+      </w:r>
+      <w:r>
+        <w:rPr>
+          <w:rFonts w:ascii="Consolas" w:eastAsia="Times New Roman" w:hAnsi="Consolas" w:cs="Times New Roman"/>
+          <w:color w:val="808080"/>
+          <w:sz w:val="21"/>
+          <w:szCs w:val="21"/>
+        </w:rPr>
+        <w:t>&gt;</w:t>
+      </w:r>
+    </w:p>
+    <w:p>
+      <w:pPr>
+        <w:shd w:val="clear" w:color="auto" w:fill="1E1E1E"/>
+        <w:spacing w:after="0" w:line="285" w:lineRule="atLeast"/>
+        <w:rPr>
+          <w:rFonts w:ascii="Consolas" w:eastAsia="Times New Roman" w:hAnsi="Consolas" w:cs="Times New Roman"/>
+          <w:color w:val="D4D4D4"/>
+          <w:sz w:val="21"/>
+          <w:szCs w:val="21"/>
+        </w:rPr>
+      </w:pPr>
+      <w:r>
+        <w:rPr>
+          <w:rFonts w:ascii="Consolas" w:eastAsia="Times New Roman" w:hAnsi="Consolas" w:cs="Times New Roman"/>
+          <w:color w:val="D4D4D4"/>
+          <w:sz w:val="21"/>
+          <w:szCs w:val="21"/>
+        </w:rPr>
+        <w:t>      </w:t>
+      </w:r>
+      <w:r>
+        <w:rPr>
+          <w:rFonts w:ascii="Consolas" w:eastAsia="Times New Roman" w:hAnsi="Consolas" w:cs="Times New Roman"/>
+          <w:color w:val="808080"/>
+          <w:sz w:val="21"/>
+          <w:szCs w:val="21"/>
+        </w:rPr>
+        <w:t>&lt;</w:t>
+      </w:r>
+      <w:proofErr w:type="gramStart"/>
+      <w:r>
+        <w:rPr>
+          <w:rFonts w:ascii="Consolas" w:eastAsia="Times New Roman" w:hAnsi="Consolas" w:cs="Times New Roman"/>
+          <w:color w:val="569CD6"/>
+          <w:sz w:val="21"/>
+          <w:szCs w:val="21"/>
+        </w:rPr>
+        <w:t>div</w:t>
+      </w:r>
+      <w:proofErr w:type="gramEnd"/>
+      <w:r>
+        <w:rPr>
+          <w:rFonts w:ascii="Consolas" w:eastAsia="Times New Roman" w:hAnsi="Consolas" w:cs="Times New Roman"/>
+          <w:color w:val="808080"/>
+          <w:sz w:val="21"/>
+          <w:szCs w:val="21"/>
+        </w:rPr>
+        <w:t>&gt;</w:t>
+      </w:r>
+    </w:p>
+    <w:p>
+      <w:pPr>
+        <w:shd w:val="clear" w:color="auto" w:fill="1E1E1E"/>
+        <w:spacing w:after="0" w:line="285" w:lineRule="atLeast"/>
+        <w:rPr>
+          <w:rFonts w:ascii="Consolas" w:eastAsia="Times New Roman" w:hAnsi="Consolas" w:cs="Times New Roman"/>
+          <w:color w:val="D4D4D4"/>
+          <w:sz w:val="21"/>
+          <w:szCs w:val="21"/>
+        </w:rPr>
+      </w:pPr>
+      <w:r>
+        <w:rPr>
+          <w:rFonts w:ascii="Consolas" w:eastAsia="Times New Roman" w:hAnsi="Consolas" w:cs="Times New Roman"/>
+          <w:color w:val="D4D4D4"/>
+          <w:sz w:val="21"/>
+          <w:szCs w:val="21"/>
+        </w:rPr>
+        <w:t>        </w:t>
+      </w:r>
+      <w:r>
+        <w:rPr>
+          <w:rFonts w:ascii="Consolas" w:eastAsia="Times New Roman" w:hAnsi="Consolas" w:cs="Times New Roman"/>
+          <w:color w:val="808080"/>
+          <w:sz w:val="21"/>
+          <w:szCs w:val="21"/>
+        </w:rPr>
+        <w:t>&lt;</w:t>
+      </w:r>
+      <w:r>
+        <w:rPr>
+          <w:rFonts w:ascii="Consolas" w:eastAsia="Times New Roman" w:hAnsi="Consolas" w:cs="Times New Roman"/>
+          <w:color w:val="569CD6"/>
+          <w:sz w:val="21"/>
+          <w:szCs w:val="21"/>
+        </w:rPr>
+        <w:t>h3</w:t>
+      </w:r>
+      <w:proofErr w:type="gramStart"/>
+      <w:r>
+        <w:rPr>
+          <w:rFonts w:ascii="Consolas" w:eastAsia="Times New Roman" w:hAnsi="Consolas" w:cs="Times New Roman"/>
+          <w:color w:val="808080"/>
+          <w:sz w:val="21"/>
+          <w:szCs w:val="21"/>
+        </w:rPr>
+        <w:t>&gt;</w:t>
+      </w:r>
+      <w:r>
+        <w:rPr>
+          <w:rFonts w:ascii="Consolas" w:eastAsia="Times New Roman" w:hAnsi="Consolas" w:cs="Times New Roman"/>
+          <w:color w:val="569CD6"/>
+          <w:sz w:val="21"/>
+          <w:szCs w:val="21"/>
+        </w:rPr>
+        <w:t>{</w:t>
+      </w:r>
+      <w:proofErr w:type="gramEnd"/>
+      <w:r>
+        <w:rPr>
+          <w:rFonts w:ascii="Consolas" w:eastAsia="Times New Roman" w:hAnsi="Consolas" w:cs="Times New Roman"/>
+          <w:color w:val="9CDCFE"/>
+          <w:sz w:val="21"/>
+          <w:szCs w:val="21"/>
+        </w:rPr>
+        <w:t>value</w:t>
+      </w:r>
+      <w:r>
+        <w:rPr>
+          <w:rFonts w:ascii="Consolas" w:eastAsia="Times New Roman" w:hAnsi="Consolas" w:cs="Times New Roman"/>
+          <w:color w:val="569CD6"/>
+          <w:sz w:val="21"/>
+          <w:szCs w:val="21"/>
+        </w:rPr>
+        <w:t>}</w:t>
+      </w:r>
+      <w:r>
+        <w:rPr>
+          <w:rFonts w:ascii="Consolas" w:eastAsia="Times New Roman" w:hAnsi="Consolas" w:cs="Times New Roman"/>
+          <w:color w:val="808080"/>
+          <w:sz w:val="21"/>
+          <w:szCs w:val="21"/>
+        </w:rPr>
+        <w:t>&lt;/</w:t>
+      </w:r>
+      <w:r>
+        <w:rPr>
+          <w:rFonts w:ascii="Consolas" w:eastAsia="Times New Roman" w:hAnsi="Consolas" w:cs="Times New Roman"/>
+          <w:color w:val="569CD6"/>
+          <w:sz w:val="21"/>
+          <w:szCs w:val="21"/>
+        </w:rPr>
+        <w:t>h3</w:t>
+      </w:r>
+      <w:r>
+        <w:rPr>
+          <w:rFonts w:ascii="Consolas" w:eastAsia="Times New Roman" w:hAnsi="Consolas" w:cs="Times New Roman"/>
+          <w:color w:val="808080"/>
+          <w:sz w:val="21"/>
+          <w:szCs w:val="21"/>
+        </w:rPr>
+        <w:t>&gt;</w:t>
+      </w:r>
+    </w:p>
+    <w:p>
+      <w:pPr>
+        <w:shd w:val="clear" w:color="auto" w:fill="1E1E1E"/>
+        <w:spacing w:after="0" w:line="285" w:lineRule="atLeast"/>
+        <w:rPr>
+          <w:rFonts w:ascii="Consolas" w:eastAsia="Times New Roman" w:hAnsi="Consolas" w:cs="Times New Roman"/>
+          <w:color w:val="D4D4D4"/>
+          <w:sz w:val="21"/>
+          <w:szCs w:val="21"/>
+        </w:rPr>
+      </w:pPr>
+      <w:r>
+        <w:rPr>
+          <w:rFonts w:ascii="Consolas" w:eastAsia="Times New Roman" w:hAnsi="Consolas" w:cs="Times New Roman"/>
+          <w:color w:val="D4D4D4"/>
+          <w:sz w:val="21"/>
+          <w:szCs w:val="21"/>
+        </w:rPr>
+        <w:t>        </w:t>
+      </w:r>
+      <w:r>
+        <w:rPr>
+          <w:rFonts w:ascii="Consolas" w:eastAsia="Times New Roman" w:hAnsi="Consolas" w:cs="Times New Roman"/>
+          <w:color w:val="808080"/>
+          <w:sz w:val="21"/>
+          <w:szCs w:val="21"/>
+        </w:rPr>
+        <w:t>&lt;</w:t>
+      </w:r>
+      <w:r>
+        <w:rPr>
+          <w:rFonts w:ascii="Consolas" w:eastAsia="Times New Roman" w:hAnsi="Consolas" w:cs="Times New Roman"/>
+          <w:color w:val="569CD6"/>
+          <w:sz w:val="21"/>
+          <w:szCs w:val="21"/>
+        </w:rPr>
+        <w:t>p</w:t>
+      </w:r>
+      <w:proofErr w:type="gramStart"/>
+      <w:r>
+        <w:rPr>
+          <w:rFonts w:ascii="Consolas" w:eastAsia="Times New Roman" w:hAnsi="Consolas" w:cs="Times New Roman"/>
+          <w:color w:val="808080"/>
+          <w:sz w:val="21"/>
+          <w:szCs w:val="21"/>
+        </w:rPr>
+        <w:t>&gt;</w:t>
+      </w:r>
+      <w:r>
+        <w:rPr>
+          <w:rFonts w:ascii="Consolas" w:eastAsia="Times New Roman" w:hAnsi="Consolas" w:cs="Times New Roman"/>
+          <w:color w:val="569CD6"/>
+          <w:sz w:val="21"/>
+          <w:szCs w:val="21"/>
+        </w:rPr>
+        <w:t>{</w:t>
+      </w:r>
+      <w:proofErr w:type="gramEnd"/>
+      <w:r>
+        <w:rPr>
+          <w:rFonts w:ascii="Consolas" w:eastAsia="Times New Roman" w:hAnsi="Consolas" w:cs="Times New Roman"/>
+          <w:color w:val="9CDCFE"/>
+          <w:sz w:val="21"/>
+          <w:szCs w:val="21"/>
+        </w:rPr>
+        <w:t>label</w:t>
+      </w:r>
+      <w:r>
+        <w:rPr>
+          <w:rFonts w:ascii="Consolas" w:eastAsia="Times New Roman" w:hAnsi="Consolas" w:cs="Times New Roman"/>
+          <w:color w:val="569CD6"/>
+          <w:sz w:val="21"/>
+          <w:szCs w:val="21"/>
+        </w:rPr>
+        <w:t>}</w:t>
+      </w:r>
+      <w:r>
+        <w:rPr>
+          <w:rFonts w:ascii="Consolas" w:eastAsia="Times New Roman" w:hAnsi="Consolas" w:cs="Times New Roman"/>
+          <w:color w:val="808080"/>
+          <w:sz w:val="21"/>
+          <w:szCs w:val="21"/>
+        </w:rPr>
+        <w:t>&lt;/</w:t>
+      </w:r>
+      <w:r>
+        <w:rPr>
+          <w:rFonts w:ascii="Consolas" w:eastAsia="Times New Roman" w:hAnsi="Consolas" w:cs="Times New Roman"/>
+          <w:color w:val="569CD6"/>
+          <w:sz w:val="21"/>
+          <w:szCs w:val="21"/>
+        </w:rPr>
+        <w:t>p</w:t>
+      </w:r>
+      <w:r>
+        <w:rPr>
+          <w:rFonts w:ascii="Consolas" w:eastAsia="Times New Roman" w:hAnsi="Consolas" w:cs="Times New Roman"/>
+          <w:color w:val="808080"/>
+          <w:sz w:val="21"/>
+          <w:szCs w:val="21"/>
+        </w:rPr>
+        <w:t>&gt;</w:t>
+      </w:r>
+    </w:p>
+    <w:p>
+      <w:pPr>
+        <w:shd w:val="clear" w:color="auto" w:fill="1E1E1E"/>
+        <w:spacing w:after="0" w:line="285" w:lineRule="atLeast"/>
+        <w:rPr>
+          <w:rFonts w:ascii="Consolas" w:eastAsia="Times New Roman" w:hAnsi="Consolas" w:cs="Times New Roman"/>
+          <w:color w:val="D4D4D4"/>
+          <w:sz w:val="21"/>
+          <w:szCs w:val="21"/>
+        </w:rPr>
+      </w:pPr>
+      <w:r>
+        <w:rPr>
+          <w:rFonts w:ascii="Consolas" w:eastAsia="Times New Roman" w:hAnsi="Consolas" w:cs="Times New Roman"/>
+          <w:color w:val="D4D4D4"/>
+          <w:sz w:val="21"/>
+          <w:szCs w:val="21"/>
+        </w:rPr>
+        <w:t>      </w:t>
+      </w:r>
+      <w:r>
+        <w:rPr>
+          <w:rFonts w:ascii="Consolas" w:eastAsia="Times New Roman" w:hAnsi="Consolas" w:cs="Times New Roman"/>
+          <w:color w:val="808080"/>
+          <w:sz w:val="21"/>
+          <w:szCs w:val="21"/>
+        </w:rPr>
+        <w:t>&lt;/</w:t>
+      </w:r>
+      <w:r>
+        <w:rPr>
+          <w:rFonts w:ascii="Consolas" w:eastAsia="Times New Roman" w:hAnsi="Consolas" w:cs="Times New Roman"/>
+          <w:color w:val="569CD6"/>
+          <w:sz w:val="21"/>
+          <w:szCs w:val="21"/>
+        </w:rPr>
+        <w:t>div</w:t>
+      </w:r>
+      <w:r>
+        <w:rPr>
+          <w:rFonts w:ascii="Consolas" w:eastAsia="Times New Roman" w:hAnsi="Consolas" w:cs="Times New Roman"/>
+          <w:color w:val="808080"/>
+          <w:sz w:val="21"/>
+          <w:szCs w:val="21"/>
+        </w:rPr>
+        <w:t>&gt;</w:t>
+      </w:r>
+    </w:p>
+    <w:p>
+      <w:pPr>
+        <w:shd w:val="clear" w:color="auto" w:fill="1E1E1E"/>
+        <w:spacing w:after="0" w:line="285" w:lineRule="atLeast"/>
+        <w:rPr>
+          <w:rFonts w:ascii="Consolas" w:eastAsia="Times New Roman" w:hAnsi="Consolas" w:cs="Times New Roman"/>
+          <w:color w:val="D4D4D4"/>
+          <w:sz w:val="21"/>
+          <w:szCs w:val="21"/>
+        </w:rPr>
+      </w:pPr>
+      <w:r>
+        <w:rPr>
+          <w:rFonts w:ascii="Consolas" w:eastAsia="Times New Roman" w:hAnsi="Consolas" w:cs="Times New Roman"/>
+          <w:color w:val="D4D4D4"/>
+          <w:sz w:val="21"/>
+          <w:szCs w:val="21"/>
+        </w:rPr>
+        <w:t>    </w:t>
+      </w:r>
+      <w:r>
+        <w:rPr>
+          <w:rFonts w:ascii="Consolas" w:eastAsia="Times New Roman" w:hAnsi="Consolas" w:cs="Times New Roman"/>
+          <w:color w:val="808080"/>
+          <w:sz w:val="21"/>
+          <w:szCs w:val="21"/>
+        </w:rPr>
+        <w:t>&lt;/</w:t>
+      </w:r>
+      <w:r>
+        <w:rPr>
+          <w:rFonts w:ascii="Consolas" w:eastAsia="Times New Roman" w:hAnsi="Consolas" w:cs="Times New Roman"/>
+          <w:color w:val="569CD6"/>
+          <w:sz w:val="21"/>
+          <w:szCs w:val="21"/>
+        </w:rPr>
+        <w:t>article</w:t>
+      </w:r>
+      <w:r>
+        <w:rPr>
+          <w:rFonts w:ascii="Consolas" w:eastAsia="Times New Roman" w:hAnsi="Consolas" w:cs="Times New Roman"/>
+          <w:color w:val="808080"/>
+          <w:sz w:val="21"/>
+          <w:szCs w:val="21"/>
+        </w:rPr>
+        <w:t>&gt;</w:t>
+      </w:r>
+    </w:p>
+    <w:p>
+      <w:pPr>
+        <w:shd w:val="clear" w:color="auto" w:fill="1E1E1E"/>
+        <w:spacing w:after="0" w:line="285" w:lineRule="atLeast"/>
+        <w:rPr>
+          <w:rFonts w:ascii="Consolas" w:eastAsia="Times New Roman" w:hAnsi="Consolas" w:cs="Times New Roman"/>
+          <w:color w:val="D4D4D4"/>
+          <w:sz w:val="21"/>
+          <w:szCs w:val="21"/>
+        </w:rPr>
+      </w:pPr>
+      <w:r>
+        <w:rPr>
+          <w:rFonts w:ascii="Consolas" w:eastAsia="Times New Roman" w:hAnsi="Consolas" w:cs="Times New Roman"/>
+          <w:color w:val="D4D4D4"/>
+          <w:sz w:val="21"/>
+          <w:szCs w:val="21"/>
+        </w:rPr>
+        <w:t>  );</w:t>
+      </w:r>
+    </w:p>
+    <w:p>
+      <w:pPr>
+        <w:shd w:val="clear" w:color="auto" w:fill="1E1E1E"/>
+        <w:spacing w:after="0" w:line="285" w:lineRule="atLeast"/>
+        <w:rPr>
+          <w:rFonts w:ascii="Consolas" w:eastAsia="Times New Roman" w:hAnsi="Consolas" w:cs="Times New Roman"/>
+          <w:color w:val="D4D4D4"/>
+          <w:sz w:val="21"/>
+          <w:szCs w:val="21"/>
+        </w:rPr>
+      </w:pPr>
+      <w:r>
+        <w:rPr>
+          <w:rFonts w:ascii="Consolas" w:eastAsia="Times New Roman" w:hAnsi="Consolas" w:cs="Times New Roman"/>
+          <w:color w:val="D4D4D4"/>
+          <w:sz w:val="21"/>
+          <w:szCs w:val="21"/>
+        </w:rPr>
+        <w:t>};</w:t>
+      </w:r>
+    </w:p>
+    <w:p>
+      <w:pPr>
+        <w:shd w:val="clear" w:color="auto" w:fill="1E1E1E"/>
+        <w:spacing w:after="0" w:line="285" w:lineRule="atLeast"/>
+        <w:rPr>
+          <w:rFonts w:ascii="Consolas" w:eastAsia="Times New Roman" w:hAnsi="Consolas" w:cs="Times New Roman"/>
+          <w:color w:val="D4D4D4"/>
+          <w:sz w:val="21"/>
+          <w:szCs w:val="21"/>
+        </w:rPr>
+      </w:pPr>
+    </w:p>
+    <w:p>
+      <w:pPr>
+        <w:pStyle w:val="Prrafodelista"/>
+        <w:rPr>
+          <w:sz w:val="32"/>
+          <w:lang w:val="es-ES"/>
+        </w:rPr>
+      </w:pPr>
+      <w:r>
+        <w:rPr>
+          <w:sz w:val="32"/>
+          <w:lang w:val="es-ES"/>
+        </w:rPr>
+        <w:t xml:space="preserve">Luego pasamos dicho </w:t>
+      </w:r>
+      <w:proofErr w:type="spellStart"/>
+      <w:r>
+        <w:rPr>
+          <w:sz w:val="32"/>
+          <w:lang w:val="es-ES"/>
+        </w:rPr>
+        <w:t>Article</w:t>
+      </w:r>
+      <w:proofErr w:type="spellEnd"/>
+      <w:r>
+        <w:rPr>
+          <w:sz w:val="32"/>
+          <w:lang w:val="es-ES"/>
+        </w:rPr>
+        <w:t xml:space="preserve"> en el </w:t>
+      </w:r>
+      <w:proofErr w:type="spellStart"/>
+      <w:r>
+        <w:rPr>
+          <w:sz w:val="32"/>
+          <w:lang w:val="es-ES"/>
+        </w:rPr>
+        <w:t>Return</w:t>
+      </w:r>
+      <w:proofErr w:type="spellEnd"/>
+      <w:r>
+        <w:rPr>
+          <w:sz w:val="32"/>
+          <w:lang w:val="es-ES"/>
+        </w:rPr>
+        <w:t xml:space="preserve"> de </w:t>
+      </w:r>
+      <w:proofErr w:type="spellStart"/>
+      <w:r>
+        <w:rPr>
+          <w:sz w:val="32"/>
+          <w:lang w:val="es-ES"/>
+        </w:rPr>
+        <w:t>Info</w:t>
+      </w:r>
+      <w:proofErr w:type="spellEnd"/>
+      <w:r>
+        <w:rPr>
+          <w:sz w:val="32"/>
+          <w:lang w:val="es-ES"/>
+        </w:rPr>
+        <w:t xml:space="preserve"> + el Spread </w:t>
+      </w:r>
+      <w:proofErr w:type="spellStart"/>
+      <w:r>
+        <w:rPr>
+          <w:sz w:val="32"/>
+          <w:lang w:val="es-ES"/>
+        </w:rPr>
+        <w:t>operator</w:t>
+      </w:r>
+      <w:proofErr w:type="spellEnd"/>
+      <w:r>
+        <w:rPr>
+          <w:sz w:val="32"/>
+          <w:lang w:val="es-ES"/>
+        </w:rPr>
+        <w:t xml:space="preserve"> de </w:t>
+      </w:r>
+      <w:proofErr w:type="spellStart"/>
+      <w:r>
+        <w:rPr>
+          <w:sz w:val="32"/>
+          <w:lang w:val="es-ES"/>
+        </w:rPr>
+        <w:t>Item</w:t>
+      </w:r>
+      <w:proofErr w:type="spellEnd"/>
+      <w:r>
+        <w:rPr>
+          <w:sz w:val="32"/>
+          <w:lang w:val="es-ES"/>
+        </w:rPr>
+        <w:t>:</w:t>
+      </w:r>
+    </w:p>
+    <w:p>
+      <w:pPr>
+        <w:shd w:val="clear" w:color="auto" w:fill="1E1E1E"/>
+        <w:spacing w:after="0" w:line="285" w:lineRule="atLeast"/>
+        <w:rPr>
+          <w:rFonts w:ascii="Consolas" w:eastAsia="Times New Roman" w:hAnsi="Consolas" w:cs="Times New Roman"/>
+          <w:color w:val="D4D4D4"/>
+          <w:sz w:val="28"/>
+          <w:szCs w:val="21"/>
+        </w:rPr>
+      </w:pPr>
+      <w:proofErr w:type="gramStart"/>
+      <w:r>
+        <w:rPr>
+          <w:rFonts w:ascii="Consolas" w:eastAsia="Times New Roman" w:hAnsi="Consolas" w:cs="Times New Roman"/>
+          <w:color w:val="C586C0"/>
+          <w:sz w:val="28"/>
+          <w:szCs w:val="21"/>
+        </w:rPr>
+        <w:t>return</w:t>
+      </w:r>
+      <w:proofErr w:type="gramEnd"/>
+      <w:r>
+        <w:rPr>
+          <w:rFonts w:ascii="Consolas" w:eastAsia="Times New Roman" w:hAnsi="Consolas" w:cs="Times New Roman"/>
+          <w:color w:val="D4D4D4"/>
+          <w:sz w:val="28"/>
+          <w:szCs w:val="21"/>
+        </w:rPr>
+        <w:t> </w:t>
+      </w:r>
+      <w:r>
+        <w:rPr>
+          <w:rFonts w:ascii="Consolas" w:eastAsia="Times New Roman" w:hAnsi="Consolas" w:cs="Times New Roman"/>
+          <w:color w:val="808080"/>
+          <w:sz w:val="28"/>
+          <w:szCs w:val="21"/>
+        </w:rPr>
+        <w:t>&lt;</w:t>
+      </w:r>
+      <w:r>
+        <w:rPr>
+          <w:rFonts w:ascii="Consolas" w:eastAsia="Times New Roman" w:hAnsi="Consolas" w:cs="Times New Roman"/>
+          <w:color w:val="4EC9B0"/>
+          <w:sz w:val="28"/>
+          <w:szCs w:val="21"/>
+        </w:rPr>
+        <w:t>Item</w:t>
+      </w:r>
+      <w:r>
+        <w:rPr>
+          <w:rFonts w:ascii="Consolas" w:eastAsia="Times New Roman" w:hAnsi="Consolas" w:cs="Times New Roman"/>
+          <w:color w:val="D4D4D4"/>
+          <w:sz w:val="28"/>
+          <w:szCs w:val="21"/>
+        </w:rPr>
+        <w:t> </w:t>
+      </w:r>
+      <w:r>
+        <w:rPr>
+          <w:rFonts w:ascii="Consolas" w:eastAsia="Times New Roman" w:hAnsi="Consolas" w:cs="Times New Roman"/>
+          <w:color w:val="9CDCFE"/>
+          <w:sz w:val="28"/>
+          <w:szCs w:val="21"/>
+        </w:rPr>
+        <w:t>key</w:t>
+      </w:r>
+      <w:r>
+        <w:rPr>
+          <w:rFonts w:ascii="Consolas" w:eastAsia="Times New Roman" w:hAnsi="Consolas" w:cs="Times New Roman"/>
+          <w:color w:val="D4D4D4"/>
+          <w:sz w:val="28"/>
+          <w:szCs w:val="21"/>
+        </w:rPr>
+        <w:t>=</w:t>
+      </w:r>
+      <w:r>
+        <w:rPr>
+          <w:rFonts w:ascii="Consolas" w:eastAsia="Times New Roman" w:hAnsi="Consolas" w:cs="Times New Roman"/>
+          <w:color w:val="569CD6"/>
+          <w:sz w:val="28"/>
+          <w:szCs w:val="21"/>
+        </w:rPr>
+        <w:t>{</w:t>
+      </w:r>
+      <w:r>
+        <w:rPr>
+          <w:rFonts w:ascii="Consolas" w:eastAsia="Times New Roman" w:hAnsi="Consolas" w:cs="Times New Roman"/>
+          <w:color w:val="9CDCFE"/>
+          <w:sz w:val="28"/>
+          <w:szCs w:val="21"/>
+        </w:rPr>
+        <w:t>item</w:t>
+      </w:r>
+      <w:r>
+        <w:rPr>
+          <w:rFonts w:ascii="Consolas" w:eastAsia="Times New Roman" w:hAnsi="Consolas" w:cs="Times New Roman"/>
+          <w:color w:val="D4D4D4"/>
+          <w:sz w:val="28"/>
+          <w:szCs w:val="21"/>
+        </w:rPr>
+        <w:t>.</w:t>
+      </w:r>
+      <w:r>
+        <w:rPr>
+          <w:rFonts w:ascii="Consolas" w:eastAsia="Times New Roman" w:hAnsi="Consolas" w:cs="Times New Roman"/>
+          <w:color w:val="9CDCFE"/>
+          <w:sz w:val="28"/>
+          <w:szCs w:val="21"/>
+        </w:rPr>
+        <w:t>id</w:t>
+      </w:r>
+      <w:r>
+        <w:rPr>
+          <w:rFonts w:ascii="Consolas" w:eastAsia="Times New Roman" w:hAnsi="Consolas" w:cs="Times New Roman"/>
+          <w:color w:val="569CD6"/>
+          <w:sz w:val="28"/>
+          <w:szCs w:val="21"/>
+        </w:rPr>
+        <w:t>}</w:t>
+      </w:r>
+      <w:r>
+        <w:rPr>
+          <w:rFonts w:ascii="Consolas" w:eastAsia="Times New Roman" w:hAnsi="Consolas" w:cs="Times New Roman"/>
+          <w:color w:val="D4D4D4"/>
+          <w:sz w:val="28"/>
+          <w:szCs w:val="21"/>
+        </w:rPr>
+        <w:t> </w:t>
+      </w:r>
+      <w:r>
+        <w:rPr>
+          <w:rFonts w:ascii="Consolas" w:eastAsia="Times New Roman" w:hAnsi="Consolas" w:cs="Times New Roman"/>
+          <w:color w:val="569CD6"/>
+          <w:sz w:val="28"/>
+          <w:szCs w:val="21"/>
+        </w:rPr>
+        <w:t>{</w:t>
+      </w:r>
+      <w:r>
+        <w:rPr>
+          <w:rFonts w:ascii="Consolas" w:eastAsia="Times New Roman" w:hAnsi="Consolas" w:cs="Times New Roman"/>
+          <w:color w:val="D4D4D4"/>
+          <w:sz w:val="28"/>
+          <w:szCs w:val="21"/>
+        </w:rPr>
+        <w:t>...</w:t>
+      </w:r>
+      <w:r>
+        <w:rPr>
+          <w:rFonts w:ascii="Consolas" w:eastAsia="Times New Roman" w:hAnsi="Consolas" w:cs="Times New Roman"/>
+          <w:color w:val="9CDCFE"/>
+          <w:sz w:val="28"/>
+          <w:szCs w:val="21"/>
+        </w:rPr>
+        <w:t>item</w:t>
+      </w:r>
+      <w:r>
+        <w:rPr>
+          <w:rFonts w:ascii="Consolas" w:eastAsia="Times New Roman" w:hAnsi="Consolas" w:cs="Times New Roman"/>
+          <w:color w:val="569CD6"/>
+          <w:sz w:val="28"/>
+          <w:szCs w:val="21"/>
+        </w:rPr>
+        <w:t>}</w:t>
+      </w:r>
+      <w:r>
+        <w:rPr>
+          <w:rFonts w:ascii="Consolas" w:eastAsia="Times New Roman" w:hAnsi="Consolas" w:cs="Times New Roman"/>
+          <w:color w:val="808080"/>
+          <w:sz w:val="28"/>
+          <w:szCs w:val="21"/>
+        </w:rPr>
+        <w:t>&gt;&lt;/</w:t>
+      </w:r>
+      <w:r>
+        <w:rPr>
+          <w:rFonts w:ascii="Consolas" w:eastAsia="Times New Roman" w:hAnsi="Consolas" w:cs="Times New Roman"/>
+          <w:color w:val="4EC9B0"/>
+          <w:sz w:val="28"/>
+          <w:szCs w:val="21"/>
+        </w:rPr>
+        <w:t>Item</w:t>
+      </w:r>
+      <w:r>
+        <w:rPr>
+          <w:rFonts w:ascii="Consolas" w:eastAsia="Times New Roman" w:hAnsi="Consolas" w:cs="Times New Roman"/>
+          <w:color w:val="808080"/>
+          <w:sz w:val="28"/>
+          <w:szCs w:val="21"/>
+        </w:rPr>
+        <w:t>&gt;</w:t>
+      </w:r>
+      <w:r>
+        <w:rPr>
+          <w:rFonts w:ascii="Consolas" w:eastAsia="Times New Roman" w:hAnsi="Consolas" w:cs="Times New Roman"/>
+          <w:color w:val="D4D4D4"/>
+          <w:sz w:val="28"/>
+          <w:szCs w:val="21"/>
+        </w:rPr>
+        <w:t>;</w:t>
+      </w:r>
+    </w:p>
+    <w:p>
+      <w:pPr>
+        <w:rPr>
+          <w:sz w:val="32"/>
+          <w:lang w:val="es-ES"/>
+        </w:rPr>
+      </w:pPr>
+    </w:p>
+    <w:p>
+      <w:pPr>
+        <w:pStyle w:val="Prrafodelista"/>
+        <w:numPr>
+          <w:ilvl w:val="0"/>
+          <w:numId w:val="1"/>
+        </w:numPr>
+        <w:rPr>
+          <w:sz w:val="32"/>
+          <w:lang w:val="es-ES"/>
+        </w:rPr>
+      </w:pPr>
+      <w:proofErr w:type="spellStart"/>
+      <w:r>
+        <w:rPr>
+          <w:sz w:val="32"/>
+          <w:lang w:val="es-ES"/>
+        </w:rPr>
+        <w:t>User</w:t>
+      </w:r>
+      <w:proofErr w:type="spellEnd"/>
+      <w:r>
+        <w:rPr>
+          <w:sz w:val="32"/>
+          <w:lang w:val="es-ES"/>
+        </w:rPr>
+        <w:t xml:space="preserve"> </w:t>
+      </w:r>
+      <w:proofErr w:type="spellStart"/>
+      <w:r>
+        <w:rPr>
+          <w:sz w:val="32"/>
+          <w:lang w:val="es-ES"/>
+        </w:rPr>
+        <w:t>Card</w:t>
+      </w:r>
+      <w:proofErr w:type="spellEnd"/>
+      <w:r>
+        <w:rPr>
+          <w:sz w:val="32"/>
+          <w:lang w:val="es-ES"/>
+        </w:rPr>
+        <w:t xml:space="preserve"> </w:t>
+      </w:r>
+      <w:r>
+        <w:rPr>
+          <w:sz w:val="32"/>
+          <w:lang w:val="es-ES"/>
+        </w:rPr>
+        <w:sym w:font="Wingdings" w:char="F0E0"/>
+      </w:r>
+      <w:r>
+        <w:rPr>
+          <w:sz w:val="32"/>
+          <w:lang w:val="es-ES"/>
+        </w:rPr>
+        <w:t xml:space="preserve"> Usando la Data de </w:t>
+      </w:r>
+      <w:proofErr w:type="spellStart"/>
+      <w:r>
+        <w:rPr>
+          <w:sz w:val="32"/>
+          <w:lang w:val="es-ES"/>
+        </w:rPr>
+        <w:t>GithubUser</w:t>
+      </w:r>
+      <w:proofErr w:type="spellEnd"/>
+      <w:r>
+        <w:rPr>
+          <w:sz w:val="32"/>
+          <w:lang w:val="es-ES"/>
+        </w:rPr>
+        <w:t xml:space="preserve">, </w:t>
+      </w:r>
+      <w:proofErr w:type="spellStart"/>
+      <w:r>
+        <w:rPr>
+          <w:sz w:val="32"/>
+          <w:lang w:val="es-ES"/>
+        </w:rPr>
+        <w:t>destructuramos</w:t>
+      </w:r>
+      <w:proofErr w:type="spellEnd"/>
+      <w:r>
+        <w:rPr>
+          <w:sz w:val="32"/>
+          <w:lang w:val="es-ES"/>
+        </w:rPr>
+        <w:t xml:space="preserve"> para armar una Tarjeta de Usuario</w:t>
+      </w:r>
+    </w:p>
+    <w:p>
+      <w:pPr>
+        <w:shd w:val="clear" w:color="auto" w:fill="1E1E1E"/>
+        <w:spacing w:after="0" w:line="285" w:lineRule="atLeast"/>
+        <w:ind w:left="360"/>
+        <w:rPr>
+          <w:rFonts w:ascii="Consolas" w:eastAsia="Times New Roman" w:hAnsi="Consolas" w:cs="Times New Roman"/>
+          <w:color w:val="D4D4D4"/>
+          <w:sz w:val="28"/>
+          <w:szCs w:val="21"/>
+        </w:rPr>
+      </w:pPr>
+      <w:r>
+        <w:rPr>
+          <w:rFonts w:ascii="Consolas" w:eastAsia="Times New Roman" w:hAnsi="Consolas" w:cs="Times New Roman"/>
+          <w:color w:val="D4D4D4"/>
+          <w:sz w:val="28"/>
+          <w:szCs w:val="21"/>
+        </w:rPr>
+        <w:t>  </w:t>
+      </w:r>
+      <w:proofErr w:type="spellStart"/>
+      <w:proofErr w:type="gramStart"/>
+      <w:r>
+        <w:rPr>
+          <w:rFonts w:ascii="Consolas" w:eastAsia="Times New Roman" w:hAnsi="Consolas" w:cs="Times New Roman"/>
+          <w:color w:val="569CD6"/>
+          <w:sz w:val="28"/>
+          <w:szCs w:val="21"/>
+        </w:rPr>
+        <w:t>const</w:t>
+      </w:r>
+      <w:proofErr w:type="spellEnd"/>
+      <w:proofErr w:type="gramEnd"/>
+      <w:r>
+        <w:rPr>
+          <w:rFonts w:ascii="Consolas" w:eastAsia="Times New Roman" w:hAnsi="Consolas" w:cs="Times New Roman"/>
+          <w:color w:val="D4D4D4"/>
+          <w:sz w:val="28"/>
+          <w:szCs w:val="21"/>
+        </w:rPr>
+        <w:t> { </w:t>
+      </w:r>
+      <w:proofErr w:type="spellStart"/>
+      <w:r>
+        <w:rPr>
+          <w:rFonts w:ascii="Consolas" w:eastAsia="Times New Roman" w:hAnsi="Consolas" w:cs="Times New Roman"/>
+          <w:color w:val="4FC1FF"/>
+          <w:sz w:val="28"/>
+          <w:szCs w:val="21"/>
+        </w:rPr>
+        <w:t>githubUser</w:t>
+      </w:r>
+      <w:proofErr w:type="spellEnd"/>
+      <w:r>
+        <w:rPr>
+          <w:rFonts w:ascii="Consolas" w:eastAsia="Times New Roman" w:hAnsi="Consolas" w:cs="Times New Roman"/>
+          <w:color w:val="D4D4D4"/>
+          <w:sz w:val="28"/>
+          <w:szCs w:val="21"/>
+        </w:rPr>
+        <w:t> } = </w:t>
+      </w:r>
+      <w:proofErr w:type="spellStart"/>
+      <w:r>
+        <w:rPr>
+          <w:rFonts w:ascii="Consolas" w:eastAsia="Times New Roman" w:hAnsi="Consolas" w:cs="Times New Roman"/>
+          <w:color w:val="9CDCFE"/>
+          <w:sz w:val="28"/>
+          <w:szCs w:val="21"/>
+        </w:rPr>
+        <w:t>React</w:t>
+      </w:r>
+      <w:r>
+        <w:rPr>
+          <w:rFonts w:ascii="Consolas" w:eastAsia="Times New Roman" w:hAnsi="Consolas" w:cs="Times New Roman"/>
+          <w:color w:val="D4D4D4"/>
+          <w:sz w:val="28"/>
+          <w:szCs w:val="21"/>
+        </w:rPr>
+        <w:t>.</w:t>
+      </w:r>
+      <w:r>
+        <w:rPr>
+          <w:rFonts w:ascii="Consolas" w:eastAsia="Times New Roman" w:hAnsi="Consolas" w:cs="Times New Roman"/>
+          <w:color w:val="DCDCAA"/>
+          <w:sz w:val="28"/>
+          <w:szCs w:val="21"/>
+        </w:rPr>
+        <w:t>useContext</w:t>
+      </w:r>
+      <w:proofErr w:type="spellEnd"/>
+      <w:r>
+        <w:rPr>
+          <w:rFonts w:ascii="Consolas" w:eastAsia="Times New Roman" w:hAnsi="Consolas" w:cs="Times New Roman"/>
+          <w:color w:val="D4D4D4"/>
+          <w:sz w:val="28"/>
+          <w:szCs w:val="21"/>
+        </w:rPr>
+        <w:t>(</w:t>
+      </w:r>
+      <w:proofErr w:type="spellStart"/>
+      <w:r>
+        <w:rPr>
+          <w:rFonts w:ascii="Consolas" w:eastAsia="Times New Roman" w:hAnsi="Consolas" w:cs="Times New Roman"/>
+          <w:color w:val="9CDCFE"/>
+          <w:sz w:val="28"/>
+          <w:szCs w:val="21"/>
+        </w:rPr>
+        <w:t>GithubContext</w:t>
+      </w:r>
+      <w:proofErr w:type="spellEnd"/>
+      <w:r>
+        <w:rPr>
+          <w:rFonts w:ascii="Consolas" w:eastAsia="Times New Roman" w:hAnsi="Consolas" w:cs="Times New Roman"/>
+          <w:color w:val="D4D4D4"/>
+          <w:sz w:val="28"/>
+          <w:szCs w:val="21"/>
+        </w:rPr>
+        <w:t>);</w:t>
+      </w:r>
+    </w:p>
+    <w:p>
+      <w:pPr>
+        <w:ind w:left="360"/>
+        <w:rPr>
+          <w:sz w:val="32"/>
+          <w:lang w:val="es-ES"/>
+        </w:rPr>
+      </w:pPr>
+      <w:r>
+        <w:rPr>
+          <w:sz w:val="32"/>
+          <w:lang w:val="es-ES"/>
+        </w:rPr>
+        <w:t xml:space="preserve">Donde SI existe, pasamos data como </w:t>
+      </w:r>
+      <w:proofErr w:type="spellStart"/>
+      <w:r>
+        <w:rPr>
+          <w:sz w:val="32"/>
+          <w:lang w:val="es-ES"/>
+        </w:rPr>
+        <w:t>Location</w:t>
+      </w:r>
+      <w:proofErr w:type="spellEnd"/>
+      <w:r>
+        <w:rPr>
+          <w:sz w:val="32"/>
+          <w:lang w:val="es-ES"/>
+        </w:rPr>
+        <w:t>, Business, etc. (</w:t>
+      </w:r>
+      <w:proofErr w:type="spellStart"/>
+      <w:r>
+        <w:rPr>
+          <w:sz w:val="32"/>
+          <w:lang w:val="es-ES"/>
+        </w:rPr>
+        <w:t>Ternary</w:t>
+      </w:r>
+      <w:proofErr w:type="spellEnd"/>
+      <w:r>
+        <w:rPr>
+          <w:sz w:val="32"/>
+          <w:lang w:val="es-ES"/>
+        </w:rPr>
+        <w:t xml:space="preserve"> </w:t>
+      </w:r>
+      <w:proofErr w:type="spellStart"/>
+      <w:r>
+        <w:rPr>
+          <w:sz w:val="32"/>
+          <w:lang w:val="es-ES"/>
+        </w:rPr>
+        <w:t>Operator</w:t>
+      </w:r>
+      <w:proofErr w:type="spellEnd"/>
+      <w:r>
+        <w:rPr>
+          <w:sz w:val="32"/>
+          <w:lang w:val="es-ES"/>
+        </w:rPr>
+        <w:t xml:space="preserve">: </w:t>
+      </w:r>
+      <w:proofErr w:type="gramStart"/>
+      <w:r>
+        <w:rPr>
+          <w:sz w:val="32"/>
+          <w:lang w:val="es-ES"/>
+        </w:rPr>
+        <w:t>True ?</w:t>
+      </w:r>
+      <w:proofErr w:type="gramEnd"/>
+      <w:r>
+        <w:rPr>
+          <w:sz w:val="32"/>
+          <w:lang w:val="es-ES"/>
+        </w:rPr>
+        <w:t xml:space="preserve"> </w:t>
+      </w:r>
+      <w:proofErr w:type="spellStart"/>
+      <w:proofErr w:type="gramStart"/>
+      <w:r>
+        <w:rPr>
+          <w:sz w:val="32"/>
+          <w:lang w:val="es-ES"/>
+        </w:rPr>
+        <w:t>Display</w:t>
+      </w:r>
+      <w:proofErr w:type="spellEnd"/>
+      <w:r>
+        <w:rPr>
+          <w:sz w:val="32"/>
+          <w:lang w:val="es-ES"/>
+        </w:rPr>
+        <w:t xml:space="preserve"> :</w:t>
+      </w:r>
+      <w:proofErr w:type="gramEnd"/>
+      <w:r>
+        <w:rPr>
+          <w:sz w:val="32"/>
+          <w:lang w:val="es-ES"/>
+        </w:rPr>
+        <w:t xml:space="preserve"> </w:t>
+      </w:r>
+      <w:proofErr w:type="spellStart"/>
+      <w:r>
+        <w:rPr>
+          <w:sz w:val="32"/>
+          <w:lang w:val="es-ES"/>
+        </w:rPr>
+        <w:t>Null</w:t>
+      </w:r>
+      <w:proofErr w:type="spellEnd"/>
+      <w:r>
+        <w:rPr>
+          <w:sz w:val="32"/>
+          <w:lang w:val="es-ES"/>
+        </w:rPr>
+        <w:t>)</w:t>
+      </w:r>
+    </w:p>
+    <w:p>
+      <w:pPr>
+        <w:ind w:left="360"/>
+        <w:rPr>
+          <w:sz w:val="32"/>
+          <w:lang w:val="es-ES"/>
+        </w:rPr>
+      </w:pPr>
+      <w:r>
+        <w:rPr>
+          <w:sz w:val="32"/>
+          <w:lang w:val="es-ES"/>
+        </w:rPr>
+        <w:lastRenderedPageBreak/>
+        <w:t xml:space="preserve">10) </w:t>
+      </w:r>
+      <w:proofErr w:type="spellStart"/>
+      <w:r>
+        <w:rPr>
+          <w:sz w:val="32"/>
+          <w:lang w:val="es-ES"/>
+        </w:rPr>
+        <w:t>Followers</w:t>
+      </w:r>
+      <w:proofErr w:type="spellEnd"/>
+      <w:r>
+        <w:rPr>
+          <w:sz w:val="32"/>
+          <w:lang w:val="es-ES"/>
+        </w:rPr>
+        <w:t xml:space="preserve"> </w:t>
+      </w:r>
+      <w:r>
+        <w:rPr>
+          <w:sz w:val="32"/>
+          <w:lang w:val="es-ES"/>
+        </w:rPr>
+        <w:sym w:font="Wingdings" w:char="F0E0"/>
+      </w:r>
+      <w:r>
+        <w:rPr>
+          <w:sz w:val="32"/>
+          <w:lang w:val="es-ES"/>
+        </w:rPr>
+        <w:t xml:space="preserve"> Creamos el </w:t>
+      </w:r>
+      <w:proofErr w:type="spellStart"/>
+      <w:r>
+        <w:rPr>
+          <w:sz w:val="32"/>
+          <w:lang w:val="es-ES"/>
+        </w:rPr>
+        <w:t>Display</w:t>
+      </w:r>
+      <w:proofErr w:type="spellEnd"/>
+      <w:r>
+        <w:rPr>
+          <w:sz w:val="32"/>
+          <w:lang w:val="es-ES"/>
+        </w:rPr>
+        <w:t xml:space="preserve"> de </w:t>
+      </w:r>
+      <w:proofErr w:type="spellStart"/>
+      <w:r>
+        <w:rPr>
+          <w:sz w:val="32"/>
+          <w:lang w:val="es-ES"/>
+        </w:rPr>
+        <w:t>Followers</w:t>
+      </w:r>
+      <w:proofErr w:type="spellEnd"/>
+      <w:r>
+        <w:rPr>
+          <w:sz w:val="32"/>
+          <w:lang w:val="es-ES"/>
+        </w:rPr>
+        <w:t xml:space="preserve">. </w:t>
+      </w:r>
+      <w:proofErr w:type="spellStart"/>
+      <w:r>
+        <w:rPr>
+          <w:sz w:val="32"/>
+          <w:lang w:val="es-ES"/>
+        </w:rPr>
+        <w:t>Destructurando</w:t>
+      </w:r>
+      <w:proofErr w:type="spellEnd"/>
+      <w:r>
+        <w:rPr>
+          <w:sz w:val="32"/>
+          <w:lang w:val="es-ES"/>
+        </w:rPr>
+        <w:t xml:space="preserve"> la Data necesaria y haciendo un </w:t>
+      </w:r>
+      <w:proofErr w:type="spellStart"/>
+      <w:r>
+        <w:rPr>
+          <w:sz w:val="32"/>
+          <w:lang w:val="es-ES"/>
+        </w:rPr>
+        <w:t>Display</w:t>
+      </w:r>
+      <w:proofErr w:type="spellEnd"/>
+      <w:r>
+        <w:rPr>
+          <w:sz w:val="32"/>
+          <w:lang w:val="es-ES"/>
+        </w:rPr>
+        <w:t xml:space="preserve">. </w:t>
+      </w:r>
+    </w:p>
+    <w:p>
+      <w:pPr>
+        <w:ind w:left="360"/>
+        <w:rPr>
+          <w:b/>
+          <w:sz w:val="32"/>
+          <w:lang w:val="es-ES"/>
+        </w:rPr>
+      </w:pPr>
+      <w:r>
+        <w:rPr>
+          <w:b/>
+          <w:sz w:val="32"/>
+          <w:lang w:val="es-ES"/>
+        </w:rPr>
+        <w:t>**SI NO HAY FOLLOWERS??**</w:t>
+      </w:r>
+    </w:p>
+    <w:p>
+      <w:pPr>
+        <w:ind w:left="360"/>
+        <w:rPr>
+          <w:sz w:val="32"/>
+          <w:lang w:val="es-ES"/>
+        </w:rPr>
+      </w:pPr>
+      <w:r>
+        <w:rPr>
+          <w:sz w:val="32"/>
+          <w:lang w:val="es-ES"/>
+        </w:rPr>
+        <w:t xml:space="preserve">11) </w:t>
+      </w:r>
+      <w:proofErr w:type="spellStart"/>
+      <w:r>
+        <w:rPr>
+          <w:sz w:val="32"/>
+          <w:lang w:val="es-ES"/>
+        </w:rPr>
+        <w:t>Fusion</w:t>
+      </w:r>
+      <w:proofErr w:type="spellEnd"/>
+      <w:r>
+        <w:rPr>
+          <w:sz w:val="32"/>
+          <w:lang w:val="es-ES"/>
+        </w:rPr>
+        <w:t xml:space="preserve"> Charts </w:t>
+      </w:r>
+      <w:r>
+        <w:rPr>
+          <w:sz w:val="32"/>
+          <w:lang w:val="es-ES"/>
+        </w:rPr>
+        <w:sym w:font="Wingdings" w:char="F0E0"/>
+      </w:r>
+      <w:r>
+        <w:rPr>
+          <w:sz w:val="32"/>
+          <w:lang w:val="es-ES"/>
+        </w:rPr>
+        <w:t xml:space="preserve"> Usaremos para </w:t>
+      </w:r>
+      <w:proofErr w:type="spellStart"/>
+      <w:r>
+        <w:rPr>
+          <w:sz w:val="32"/>
+          <w:lang w:val="es-ES"/>
+        </w:rPr>
+        <w:t>display</w:t>
+      </w:r>
+      <w:proofErr w:type="spellEnd"/>
+      <w:r>
+        <w:rPr>
+          <w:sz w:val="32"/>
+          <w:lang w:val="es-ES"/>
+        </w:rPr>
+        <w:t xml:space="preserve"> los Charts, son </w:t>
+      </w:r>
+      <w:proofErr w:type="spellStart"/>
+      <w:r>
+        <w:rPr>
+          <w:sz w:val="32"/>
+          <w:lang w:val="es-ES"/>
+        </w:rPr>
+        <w:t>Estilizables</w:t>
+      </w:r>
+      <w:proofErr w:type="spellEnd"/>
+      <w:r>
+        <w:rPr>
+          <w:sz w:val="32"/>
+          <w:lang w:val="es-ES"/>
+        </w:rPr>
+        <w:t>.</w:t>
+      </w:r>
+    </w:p>
+    <w:p>
+      <w:pPr>
+        <w:ind w:left="360"/>
+        <w:rPr>
+          <w:sz w:val="32"/>
+          <w:lang w:val="es-ES"/>
+        </w:rPr>
+      </w:pPr>
+      <w:r>
+        <w:rPr>
+          <w:sz w:val="32"/>
+          <w:lang w:val="es-ES"/>
+        </w:rPr>
+        <w:t xml:space="preserve">12) </w:t>
+      </w:r>
+      <w:proofErr w:type="spellStart"/>
+      <w:r>
+        <w:rPr>
+          <w:sz w:val="32"/>
+          <w:lang w:val="es-ES"/>
+        </w:rPr>
+        <w:t>asd</w:t>
+      </w:r>
+      <w:proofErr w:type="spellEnd"/>
+    </w:p>
+    <w:p>
+      <w:pPr>
+        <w:ind w:left="360"/>
+        <w:rPr>
+          <w:sz w:val="32"/>
+          <w:lang w:val="es-ES"/>
+        </w:rPr>
+      </w:pPr>
+      <w:r>
+        <w:rPr>
+          <w:sz w:val="32"/>
+          <w:lang w:val="es-ES"/>
+        </w:rPr>
+        <w:t>13)</w:t>
+      </w:r>
+    </w:p>
+    <w:p>
+      <w:pPr>
+        <w:ind w:left="360"/>
+        <w:rPr>
+          <w:sz w:val="32"/>
+          <w:lang w:val="es-ES"/>
+        </w:rPr>
+      </w:pPr>
+      <w:r>
+        <w:rPr>
+          <w:sz w:val="32"/>
+          <w:lang w:val="es-ES"/>
+        </w:rPr>
+        <w:t>14)</w:t>
+      </w:r>
+    </w:p>
+    <w:p>
+      <w:pPr>
+        <w:ind w:left="360"/>
+        <w:rPr>
+          <w:sz w:val="32"/>
+          <w:lang w:val="es-ES"/>
+        </w:rPr>
+      </w:pPr>
+      <w:r>
+        <w:rPr>
+          <w:sz w:val="32"/>
+          <w:lang w:val="es-ES"/>
+        </w:rPr>
+        <w:t>15)</w:t>
+      </w:r>
       <w:bookmarkStart w:id="0" w:name="_GoBack"/>
       <w:bookmarkEnd w:id="0"/>
     </w:p>
@@ -5050,7 +6952,7 @@
   <w:abstractNum w:abstractNumId="3" w15:restartNumberingAfterBreak="0">
     <w:nsid w:val="4B3B5AB7"/>
     <w:multiLevelType w:val="hybridMultilevel"/>
-    <w:tmpl w:val="A17CAF70"/>
+    <w:tmpl w:val="7018E86A"/>
     <w:lvl w:ilvl="0" w:tplc="04090011">
       <w:start w:val="1"/>
       <w:numFmt w:val="decimal"/>
@@ -5756,7 +7658,6 @@
   <w:style w:type="character" w:default="1" w:styleId="Fuentedeprrafopredeter">
     <w:name w:val="Default Paragraph Font"/>
     <w:uiPriority w:val="1"/>
-    <w:semiHidden/>
     <w:unhideWhenUsed/>
   </w:style>
   <w:style w:type="table" w:default="1" w:styleId="Tablanormal">

</xml_diff>